<commit_message>
Conception archi et détaillée
</commit_message>
<xml_diff>
--- a/Premier_Livrable/Dossier_du_premier_livrable/3.Conception/Conception_architecturale/Maquette_de_conconception_architecturale.docx
+++ b/Premier_Livrable/Dossier_du_premier_livrable/3.Conception/Conception_architecturale/Maquette_de_conconception_architecturale.docx
@@ -22,8 +22,6 @@
         </w:rPr>
         <w:t>Architecturale</w:t>
       </w:r>
-      <w:bookmarkStart w:id="0" w:name="_GoBack"/>
-      <w:bookmarkEnd w:id="0"/>
     </w:p>
     <w:p>
       <w:pPr>
@@ -50,10 +48,10 @@
           <w:noProof/>
         </w:rPr>
         <w:drawing>
-          <wp:inline distT="0" distB="0" distL="0" distR="0" wp14:anchorId="20E5681B" wp14:editId="41F76224">
-            <wp:extent cx="6143625" cy="4753162"/>
-            <wp:effectExtent l="0" t="0" r="0" b="9525"/>
-            <wp:docPr id="1" name="Image 1"/>
+          <wp:inline distT="0" distB="0" distL="0" distR="0" wp14:anchorId="163C260A" wp14:editId="335FB494">
+            <wp:extent cx="5793740" cy="4468495"/>
+            <wp:effectExtent l="0" t="0" r="0" b="8255"/>
+            <wp:docPr id="2" name="Image 2"/>
             <wp:cNvGraphicFramePr>
               <a:graphicFrameLocks xmlns:a="http://schemas.openxmlformats.org/drawingml/2006/main" noChangeAspect="1"/>
             </wp:cNvGraphicFramePr>
@@ -61,7 +59,7 @@
               <a:graphicData uri="http://schemas.openxmlformats.org/drawingml/2006/picture">
                 <pic:pic xmlns:pic="http://schemas.openxmlformats.org/drawingml/2006/picture">
                   <pic:nvPicPr>
-                    <pic:cNvPr id="1" name="Conception_architectural.png"/>
+                    <pic:cNvPr id="2" name="Conception_architectural.png"/>
                     <pic:cNvPicPr/>
                   </pic:nvPicPr>
                   <pic:blipFill>
@@ -79,7 +77,7 @@
                   <pic:spPr>
                     <a:xfrm>
                       <a:off x="0" y="0"/>
-                      <a:ext cx="6151758" cy="4759454"/>
+                      <a:ext cx="5793740" cy="4468495"/>
                     </a:xfrm>
                     <a:prstGeom prst="rect">
                       <a:avLst/>
@@ -94,6 +92,8 @@
       <w:r>
         <w:t xml:space="preserve"> </w:t>
       </w:r>
+      <w:bookmarkStart w:id="0" w:name="_GoBack"/>
+      <w:bookmarkEnd w:id="0"/>
     </w:p>
     <w:p>
       <w:pPr>

</xml_diff>